<commit_message>
Added terminology about EF and how it queries data
</commit_message>
<xml_diff>
--- a/wk5-MVC/Notes.docx
+++ b/wk5-MVC/Notes.docx
@@ -1676,10 +1676,7 @@
       <w:proofErr w:type="spellEnd"/>
       <w:proofErr w:type="gramEnd"/>
       <w:r>
-        <w:t xml:space="preserve"> to have connection strings</w:t>
-      </w:r>
-      <w:r>
-        <w:t xml:space="preserve"> that point to your database</w:t>
+        <w:t xml:space="preserve"> to have connection strings that point to your database</w:t>
       </w:r>
     </w:p>
     <w:p>
@@ -1785,6 +1782,265 @@
       <w:r>
         <w:t>startup-project [location of your MVC]</w:t>
       </w:r>
+    </w:p>
+    <w:p/>
+    <w:p>
+      <w:pPr>
+        <w:pStyle w:val="Heading2"/>
+      </w:pPr>
+      <w:r>
+        <w:t>Some artifacts you’ll be working with</w:t>
+      </w:r>
+    </w:p>
+    <w:p>
+      <w:pPr>
+        <w:pStyle w:val="ListParagraph"/>
+        <w:numPr>
+          <w:ilvl w:val="0"/>
+          <w:numId w:val="1"/>
+        </w:numPr>
+      </w:pPr>
+      <w:proofErr w:type="spellStart"/>
+      <w:r>
+        <w:t>DBContext</w:t>
+      </w:r>
+      <w:proofErr w:type="spellEnd"/>
+    </w:p>
+    <w:p>
+      <w:pPr>
+        <w:pStyle w:val="ListParagraph"/>
+        <w:numPr>
+          <w:ilvl w:val="1"/>
+          <w:numId w:val="1"/>
+        </w:numPr>
+      </w:pPr>
+      <w:r>
+        <w:t>A class in EF that represent a session with the database and can be used to get, manipulate, add, etc. entities to your database</w:t>
+      </w:r>
+    </w:p>
+    <w:p>
+      <w:pPr>
+        <w:pStyle w:val="ListParagraph"/>
+        <w:numPr>
+          <w:ilvl w:val="0"/>
+          <w:numId w:val="1"/>
+        </w:numPr>
+      </w:pPr>
+      <w:r>
+        <w:t>Connection String</w:t>
+      </w:r>
+    </w:p>
+    <w:p>
+      <w:pPr>
+        <w:pStyle w:val="ListParagraph"/>
+        <w:numPr>
+          <w:ilvl w:val="1"/>
+          <w:numId w:val="1"/>
+        </w:numPr>
+      </w:pPr>
+      <w:r>
+        <w:t>A string that will be used to connect our database</w:t>
+      </w:r>
+    </w:p>
+    <w:p>
+      <w:pPr>
+        <w:pStyle w:val="ListParagraph"/>
+        <w:numPr>
+          <w:ilvl w:val="1"/>
+          <w:numId w:val="1"/>
+        </w:numPr>
+      </w:pPr>
+      <w:r>
+        <w:t>Basically, a long string that has information about our database</w:t>
+      </w:r>
+    </w:p>
+    <w:p>
+      <w:pPr>
+        <w:pStyle w:val="ListParagraph"/>
+        <w:numPr>
+          <w:ilvl w:val="0"/>
+          <w:numId w:val="1"/>
+        </w:numPr>
+      </w:pPr>
+      <w:r>
+        <w:t>Migration</w:t>
+      </w:r>
+    </w:p>
+    <w:p>
+      <w:pPr>
+        <w:pStyle w:val="ListParagraph"/>
+        <w:numPr>
+          <w:ilvl w:val="1"/>
+          <w:numId w:val="1"/>
+        </w:numPr>
+      </w:pPr>
+      <w:r>
+        <w:t>They are a snapshot of your database architecture/schema depending on your models</w:t>
+      </w:r>
+    </w:p>
+    <w:p>
+      <w:pPr>
+        <w:pStyle w:val="ListParagraph"/>
+        <w:numPr>
+          <w:ilvl w:val="1"/>
+          <w:numId w:val="1"/>
+        </w:numPr>
+      </w:pPr>
+      <w:r>
+        <w:t>Acts as a version control of your database</w:t>
+      </w:r>
+    </w:p>
+    <w:p>
+      <w:pPr>
+        <w:pStyle w:val="ListParagraph"/>
+        <w:numPr>
+          <w:ilvl w:val="0"/>
+          <w:numId w:val="1"/>
+        </w:numPr>
+      </w:pPr>
+      <w:r>
+        <w:t>Entities</w:t>
+      </w:r>
+    </w:p>
+    <w:p>
+      <w:pPr>
+        <w:pStyle w:val="ListParagraph"/>
+        <w:numPr>
+          <w:ilvl w:val="1"/>
+          <w:numId w:val="1"/>
+        </w:numPr>
+      </w:pPr>
+      <w:r>
+        <w:t>They are the C# classes equivalent of your database tables</w:t>
+      </w:r>
+    </w:p>
+    <w:p>
+      <w:pPr>
+        <w:pStyle w:val="ListParagraph"/>
+        <w:numPr>
+          <w:ilvl w:val="1"/>
+          <w:numId w:val="1"/>
+        </w:numPr>
+      </w:pPr>
+      <w:proofErr w:type="gramStart"/>
+      <w:r>
+        <w:t>So</w:t>
+      </w:r>
+      <w:proofErr w:type="gramEnd"/>
+      <w:r>
+        <w:t xml:space="preserve"> a student table in your database will have a student class entity in your C# application</w:t>
+      </w:r>
+    </w:p>
+    <w:p>
+      <w:pPr>
+        <w:pStyle w:val="Heading2"/>
+      </w:pPr>
+      <w:r>
+        <w:t>Two ways to load data from the database</w:t>
+      </w:r>
+    </w:p>
+    <w:p>
+      <w:pPr>
+        <w:pStyle w:val="ListParagraph"/>
+        <w:numPr>
+          <w:ilvl w:val="0"/>
+          <w:numId w:val="1"/>
+        </w:numPr>
+      </w:pPr>
+      <w:r>
+        <w:t>Eager Loading</w:t>
+      </w:r>
+    </w:p>
+    <w:p>
+      <w:pPr>
+        <w:pStyle w:val="ListParagraph"/>
+        <w:numPr>
+          <w:ilvl w:val="1"/>
+          <w:numId w:val="1"/>
+        </w:numPr>
+      </w:pPr>
+      <w:r>
+        <w:t>It will process the query of one entity and will load any related entities as part of the query</w:t>
+      </w:r>
+    </w:p>
+    <w:p>
+      <w:pPr>
+        <w:pStyle w:val="ListParagraph"/>
+        <w:numPr>
+          <w:ilvl w:val="1"/>
+          <w:numId w:val="1"/>
+        </w:numPr>
+      </w:pPr>
+      <w:r>
+        <w:lastRenderedPageBreak/>
+        <w:t>So, if Restaurant has many reviews, it will also load all the review data that is related to that restaurant</w:t>
+      </w:r>
+      <w:r>
+        <w:t xml:space="preserve"> as part of the query</w:t>
+      </w:r>
+    </w:p>
+    <w:p>
+      <w:pPr>
+        <w:pStyle w:val="ListParagraph"/>
+        <w:numPr>
+          <w:ilvl w:val="1"/>
+          <w:numId w:val="1"/>
+        </w:numPr>
+      </w:pPr>
+      <w:r>
+        <w:t xml:space="preserve">You must use the </w:t>
+      </w:r>
+      <w:r>
+        <w:rPr>
+          <w:b/>
+          <w:bCs/>
+        </w:rPr>
+        <w:t>Include ()</w:t>
+      </w:r>
+      <w:r>
+        <w:t xml:space="preserve"> method to make it eager loading</w:t>
+      </w:r>
+    </w:p>
+    <w:p>
+      <w:pPr>
+        <w:pStyle w:val="ListParagraph"/>
+        <w:numPr>
+          <w:ilvl w:val="0"/>
+          <w:numId w:val="1"/>
+        </w:numPr>
+      </w:pPr>
+      <w:r>
+        <w:t>Lazy Loading</w:t>
+      </w:r>
+    </w:p>
+    <w:p>
+      <w:pPr>
+        <w:pStyle w:val="ListParagraph"/>
+        <w:numPr>
+          <w:ilvl w:val="1"/>
+          <w:numId w:val="1"/>
+        </w:numPr>
+      </w:pPr>
+      <w:r>
+        <w:t>Opposite of eager loading and will delay loading the related data until you access it</w:t>
+      </w:r>
+    </w:p>
+    <w:p>
+      <w:pPr>
+        <w:pStyle w:val="ListParagraph"/>
+        <w:numPr>
+          <w:ilvl w:val="1"/>
+          <w:numId w:val="1"/>
+        </w:numPr>
+      </w:pPr>
+      <w:r>
+        <w:t>By default, EF core will lazy load your queries</w:t>
+      </w:r>
+    </w:p>
+    <w:p>
+      <w:pPr>
+        <w:ind w:left="1080"/>
+      </w:pPr>
     </w:p>
     <w:sectPr>
       <w:pgSz w:w="12240" w:h="15840"/>

</xml_diff>